<commit_message>
Update Picture Book assignments 07-09: clarify pair structure, all presentations on Day 1, awards ceremony Day 2
</commit_message>
<xml_diff>
--- a/Picture Book/Picture Book Final Draft.docx
+++ b/Picture Book/Picture Book Final Draft.docx
@@ -72,13 +72,6 @@
         <w:t xml:space="preserve">— This document is under development.</w:t>
       </w:r>
     </w:p>
-    <w:p>
-      <w:r>
-        <w:pict>
-          <v:rect style="width:0;height:1.5pt" o:hralign="center" o:hrstd="t" o:hr="t"/>
-        </w:pict>
-      </w:r>
-    </w:p>
     <w:bookmarkEnd w:id="20"/>
     <w:bookmarkStart w:id="21" w:name="overview"/>
     <w:p>
@@ -94,14 +87,7 @@
         <w:pStyle w:val="FirstParagraph"/>
       </w:pPr>
       <w:r>
-        <w:t xml:space="preserve">This is your complete, polished picture book about a mathematician from our curated list. It should be suitable for reading aloud to students in grades 4-9 and should integrate mathematical content with biographical storytelling.</w:t>
-      </w:r>
-    </w:p>
-    <w:p>
-      <w:r>
-        <w:pict>
-          <v:rect style="width:0;height:1.5pt" o:hralign="center" o:hrstd="t" o:hr="t"/>
-        </w:pict>
+        <w:t xml:space="preserve">This is your complete, polished picture book about a mathematician from our curated list. You and your partner (selected in Assignment 06a) will submit one book together. It should be suitable for reading aloud to students in grades 4-9 and should integrate mathematical content with biographical storytelling.</w:t>
       </w:r>
     </w:p>
     <w:bookmarkEnd w:id="21"/>
@@ -211,6 +197,28 @@
         <w:t xml:space="preserve">PDF or Google Slides (printable format)</w:t>
       </w:r>
     </w:p>
+    <w:p>
+      <w:pPr>
+        <w:numPr>
+          <w:ilvl w:val="0"/>
+          <w:numId w:val="1001"/>
+        </w:numPr>
+        <w:pStyle w:val="Compact"/>
+      </w:pPr>
+      <w:r>
+        <w:rPr>
+          <w:bCs/>
+          <w:b/>
+        </w:rPr>
+        <w:t xml:space="preserve">Authors:</w:t>
+      </w:r>
+      <w:r>
+        <w:t xml:space="preserve"> </w:t>
+      </w:r>
+      <w:r>
+        <w:t xml:space="preserve">Include both team members’ names on the cover and title page</w:t>
+      </w:r>
+    </w:p>
     <w:bookmarkEnd w:id="22"/>
     <w:bookmarkStart w:id="23" w:name="content"/>
     <w:p>
@@ -236,7 +244,7 @@
         <w:t xml:space="preserve"> </w:t>
       </w:r>
       <w:r>
-        <w:t xml:space="preserve">- Cover (title, author, illustration)</w:t>
+        <w:t xml:space="preserve">- Cover (title, authors, illustration)</w:t>
       </w:r>
       <w:r>
         <w:t xml:space="preserve"> </w:t>
@@ -399,13 +407,6 @@
         <w:t xml:space="preserve">Images enhance the story, not just decorate</w:t>
       </w:r>
     </w:p>
-    <w:p>
-      <w:r>
-        <w:pict>
-          <v:rect style="width:0;height:1.5pt" o:hralign="center" o:hrstd="t" o:hr="t"/>
-        </w:pict>
-      </w:r>
-    </w:p>
     <w:bookmarkEnd w:id="24"/>
     <w:bookmarkEnd w:id="25"/>
     <w:bookmarkStart w:id="26" w:name="submission-checklist"/>
@@ -426,7 +427,7 @@
         <w:pStyle w:val="Compact"/>
       </w:pPr>
       <w:r>
-        <w:t xml:space="preserve">☐ Cover with title, author, and illustration</w:t>
+        <w:t xml:space="preserve">☐ Cover with title, authors, and illustration</w:t>
       </w:r>
     </w:p>
     <w:p>
@@ -438,7 +439,7 @@
         <w:pStyle w:val="Compact"/>
       </w:pPr>
       <w:r>
-        <w:t xml:space="preserve">☐ Title page</w:t>
+        <w:t xml:space="preserve">☐ Title page with both team members’ names</w:t>
       </w:r>
     </w:p>
     <w:p>
@@ -517,13 +518,6 @@
       </w:pPr>
       <w:r>
         <w:t xml:space="preserve">☐ Visual consistency throughout</w:t>
-      </w:r>
-    </w:p>
-    <w:p>
-      <w:r>
-        <w:pict>
-          <v:rect style="width:0;height:1.5pt" o:hralign="center" o:hrstd="t" o:hr="t"/>
-        </w:pict>
       </w:r>
     </w:p>
     <w:bookmarkEnd w:id="26"/>
@@ -961,13 +955,6 @@
         </w:tc>
       </w:tr>
     </w:tbl>
-    <w:p>
-      <w:r>
-        <w:pict>
-          <v:rect style="width:0;height:1.5pt" o:hralign="center" o:hrstd="t" o:hr="t"/>
-        </w:pict>
-      </w:r>
-    </w:p>
     <w:bookmarkEnd w:id="27"/>
     <w:bookmarkStart w:id="28" w:name="workshop-schedule"/>
     <w:p>
@@ -1105,13 +1092,6 @@
         </w:tc>
       </w:tr>
     </w:tbl>
-    <w:p>
-      <w:r>
-        <w:pict>
-          <v:rect style="width:0;height:1.5pt" o:hralign="center" o:hrstd="t" o:hr="t"/>
-        </w:pict>
-      </w:r>
-    </w:p>
     <w:bookmarkEnd w:id="28"/>
     <w:bookmarkStart w:id="29" w:name="tips"/>
     <w:p>
@@ -1230,6 +1210,28 @@
       </w:r>
       <w:r>
         <w:t xml:space="preserve">Don’t wait until Week 13 to show your work.</w:t>
+      </w:r>
+    </w:p>
+    <w:p>
+      <w:pPr>
+        <w:numPr>
+          <w:ilvl w:val="0"/>
+          <w:numId w:val="1004"/>
+        </w:numPr>
+        <w:pStyle w:val="Compact"/>
+      </w:pPr>
+      <w:r>
+        <w:rPr>
+          <w:bCs/>
+          <w:b/>
+        </w:rPr>
+        <w:t xml:space="preserve">Communicate with your partner.</w:t>
+      </w:r>
+      <w:r>
+        <w:t xml:space="preserve"> </w:t>
+      </w:r>
+      <w:r>
+        <w:t xml:space="preserve">Make sure both partners are aligned on the vision and workload distribution.</w:t>
       </w:r>
     </w:p>
     <w:p>

</xml_diff>

<commit_message>
Add 07a First Draft, update 07b and 08 due dates to May 13, total now 260 pts
</commit_message>
<xml_diff>
--- a/Picture Book/Picture Book Final Draft.docx
+++ b/Picture Book/Picture Book Final Draft.docx
@@ -45,31 +45,7 @@
           <w:bCs/>
           <w:b/>
         </w:rPr>
-        <w:t xml:space="preserve">Due: Friday, May 1 at 11:59pm</w:t>
-      </w:r>
-    </w:p>
-    <w:p>
-      <w:pPr>
-        <w:pStyle w:val="BlockText"/>
-      </w:pPr>
-      <w:r>
-        <w:t xml:space="preserve">⚠️</w:t>
-      </w:r>
-      <w:r>
-        <w:t xml:space="preserve"> </w:t>
-      </w:r>
-      <w:r>
-        <w:rPr>
-          <w:bCs/>
-          <w:b/>
-        </w:rPr>
-        <w:t xml:space="preserve">DRAFT</w:t>
-      </w:r>
-      <w:r>
-        <w:t xml:space="preserve"> </w:t>
-      </w:r>
-      <w:r>
-        <w:t xml:space="preserve">— This document is under development.</w:t>
+        <w:t xml:space="preserve">Due: Wednesday, May 13 at 11:59pm</w:t>
       </w:r>
     </w:p>
     <w:bookmarkEnd w:id="20"/>
@@ -87,7 +63,31 @@
         <w:pStyle w:val="FirstParagraph"/>
       </w:pPr>
       <w:r>
-        <w:t xml:space="preserve">This is your complete, polished picture book about a mathematician from our curated list. You and your partner (selected in Assignment 06a) will submit one book together. It should be suitable for reading aloud to students in grades 4-9 and should integrate mathematical content with biographical storytelling.</w:t>
+        <w:t xml:space="preserve">This is your complete, polished picture book about a mathematician from</w:t>
+      </w:r>
+      <w:r>
+        <w:t xml:space="preserve"> </w:t>
+      </w:r>
+      <w:r>
+        <w:t xml:space="preserve">our curated list. You and your partner (selected in Assignment 06a) will</w:t>
+      </w:r>
+      <w:r>
+        <w:t xml:space="preserve"> </w:t>
+      </w:r>
+      <w:r>
+        <w:t xml:space="preserve">submit one book together. It should be suitable for reading aloud to</w:t>
+      </w:r>
+      <w:r>
+        <w:t xml:space="preserve"> </w:t>
+      </w:r>
+      <w:r>
+        <w:t xml:space="preserve">students in grades 4-9 and should integrate mathematical content with</w:t>
+      </w:r>
+      <w:r>
+        <w:t xml:space="preserve"> </w:t>
+      </w:r>
+      <w:r>
+        <w:t xml:space="preserve">biographical storytelling.</w:t>
       </w:r>
     </w:p>
     <w:bookmarkEnd w:id="21"/>
@@ -172,7 +172,13 @@
         <w:t xml:space="preserve"> </w:t>
       </w:r>
       <w:r>
-        <w:t xml:space="preserve">Every spread has visuals (AI-generated, photography, collage, or illustration)</w:t>
+        <w:t xml:space="preserve">Every spread has visuals (AI-generated, photography,</w:t>
+      </w:r>
+      <w:r>
+        <w:t xml:space="preserve"> </w:t>
+      </w:r>
+      <w:r>
+        <w:t xml:space="preserve">collage, or illustration)</w:t>
       </w:r>
     </w:p>
     <w:p>
@@ -216,7 +222,13 @@
         <w:t xml:space="preserve"> </w:t>
       </w:r>
       <w:r>
-        <w:t xml:space="preserve">Include both team members’ names on the cover and title page</w:t>
+        <w:t xml:space="preserve">Include both team members’ names on the cover and title</w:t>
+      </w:r>
+      <w:r>
+        <w:t xml:space="preserve"> </w:t>
+      </w:r>
+      <w:r>
+        <w:t xml:space="preserve">page</w:t>
       </w:r>
     </w:p>
     <w:bookmarkEnd w:id="22"/>
@@ -244,19 +256,13 @@
         <w:t xml:space="preserve"> </w:t>
       </w:r>
       <w:r>
-        <w:t xml:space="preserve">- Cover (title, authors, illustration)</w:t>
-      </w:r>
-      <w:r>
-        <w:t xml:space="preserve"> </w:t>
-      </w:r>
-      <w:r>
-        <w:t xml:space="preserve">- Title page</w:t>
-      </w:r>
-      <w:r>
-        <w:t xml:space="preserve"> </w:t>
-      </w:r>
-      <w:r>
-        <w:t xml:space="preserve">- Dedication (optional)</w:t>
+        <w:t xml:space="preserve">- Cover (title, authors, illustration) - Title page -</w:t>
+      </w:r>
+      <w:r>
+        <w:t xml:space="preserve"> </w:t>
+      </w:r>
+      <w:r>
+        <w:t xml:space="preserve">Dedication (optional)</w:t>
       </w:r>
     </w:p>
     <w:p>
@@ -274,25 +280,19 @@
         <w:t xml:space="preserve"> </w:t>
       </w:r>
       <w:r>
-        <w:t xml:space="preserve">- Clear narrative arc (beginning, middle, end)</w:t>
-      </w:r>
-      <w:r>
-        <w:t xml:space="preserve"> </w:t>
-      </w:r>
-      <w:r>
-        <w:t xml:space="preserve">- Mathematician’s story woven with mathematical content</w:t>
-      </w:r>
-      <w:r>
-        <w:t xml:space="preserve"> </w:t>
-      </w:r>
-      <w:r>
-        <w:t xml:space="preserve">- Age-appropriate but not dumbed-down</w:t>
-      </w:r>
-      <w:r>
-        <w:t xml:space="preserve"> </w:t>
-      </w:r>
-      <w:r>
-        <w:t xml:space="preserve">- Text and images work together (not redundant)</w:t>
+        <w:t xml:space="preserve">- Clear narrative arc (beginning, middle, end) -</w:t>
+      </w:r>
+      <w:r>
+        <w:t xml:space="preserve"> </w:t>
+      </w:r>
+      <w:r>
+        <w:t xml:space="preserve">Mathematician’s story woven with mathematical content - Age-appropriate</w:t>
+      </w:r>
+      <w:r>
+        <w:t xml:space="preserve"> </w:t>
+      </w:r>
+      <w:r>
+        <w:t xml:space="preserve">but not dumbed-down - Text and images work together (not redundant)</w:t>
       </w:r>
     </w:p>
     <w:p>
@@ -310,13 +310,13 @@
         <w:t xml:space="preserve"> </w:t>
       </w:r>
       <w:r>
-        <w:t xml:space="preserve">- Author’s Note (1 page): Context, your connection to this mathematician, sources</w:t>
-      </w:r>
-      <w:r>
-        <w:t xml:space="preserve"> </w:t>
-      </w:r>
-      <w:r>
-        <w:t xml:space="preserve">-</w:t>
+        <w:t xml:space="preserve">- Author’s Note (1 page): Context, your connection to</w:t>
+      </w:r>
+      <w:r>
+        <w:t xml:space="preserve"> </w:t>
+      </w:r>
+      <w:r>
+        <w:t xml:space="preserve">this mathematician, sources -</w:t>
       </w:r>
       <w:r>
         <w:t xml:space="preserve"> </w:t>
@@ -334,13 +334,13 @@
         <w:t xml:space="preserve"> </w:t>
       </w:r>
       <w:r>
-        <w:t xml:space="preserve">page (1 page): Brief explanation of the mathematical concepts featured</w:t>
-      </w:r>
-      <w:r>
-        <w:t xml:space="preserve"> </w:t>
-      </w:r>
-      <w:r>
-        <w:t xml:space="preserve">-</w:t>
+        <w:t xml:space="preserve">page (1 page): Brief</w:t>
+      </w:r>
+      <w:r>
+        <w:t xml:space="preserve"> </w:t>
+      </w:r>
+      <w:r>
+        <w:t xml:space="preserve">explanation of the mathematical concepts featured -</w:t>
       </w:r>
       <w:r>
         <w:t xml:space="preserve"> </w:t>
@@ -533,13 +533,13 @@
     <w:tbl>
       <w:tblPr>
         <w:tblStyle w:val="Table"/>
-        <w:tblW w:type="auto" w:w="0"/>
+        <w:tblW w:type="pct" w:w="4865"/>
         <w:tblLook w:firstRow="1" w:lastRow="0" w:firstColumn="0" w:lastColumn="0" w:noHBand="0" w:noVBand="0" w:val="0020"/>
         <w:jc w:val="start"/>
       </w:tblPr>
       <w:tblGrid>
-        <w:gridCol w:w="3960"/>
-        <w:gridCol w:w="3960"/>
+        <w:gridCol w:w="3852"/>
+        <w:gridCol w:w="3852"/>
       </w:tblGrid>
       <w:tr>
         <w:trPr>
@@ -657,7 +657,13 @@
               <w:jc w:val="left"/>
             </w:pPr>
             <w:r>
-              <w:t xml:space="preserve">Mathematical content is integrated naturally</w:t>
+              <w:t xml:space="preserve">Mathematical content is integrated</w:t>
+            </w:r>
+            <w:r>
+              <w:t xml:space="preserve"> </w:t>
+            </w:r>
+            <w:r>
+              <w:t xml:space="preserve">naturally</w:t>
             </w:r>
           </w:p>
         </w:tc>
@@ -761,7 +767,13 @@
               <w:jc w:val="left"/>
             </w:pPr>
             <w:r>
-              <w:t xml:space="preserve">Visual consistency (recognizable character)</w:t>
+              <w:t xml:space="preserve">Visual consistency (recognizable</w:t>
+            </w:r>
+            <w:r>
+              <w:t xml:space="preserve"> </w:t>
+            </w:r>
+            <w:r>
+              <w:t xml:space="preserve">character)</w:t>
             </w:r>
           </w:p>
         </w:tc>
@@ -787,7 +799,13 @@
               <w:jc w:val="left"/>
             </w:pPr>
             <w:r>
-              <w:t xml:space="preserve">Text/image work together (not redundant)</w:t>
+              <w:t xml:space="preserve">Text/image work together (not</w:t>
+            </w:r>
+            <w:r>
+              <w:t xml:space="preserve"> </w:t>
+            </w:r>
+            <w:r>
+              <w:t xml:space="preserve">redundant)</w:t>
             </w:r>
           </w:p>
         </w:tc>
@@ -976,13 +994,13 @@
     <w:tbl>
       <w:tblPr>
         <w:tblStyle w:val="Table"/>
-        <w:tblW w:type="auto" w:w="0"/>
+        <w:tblW w:type="pct" w:w="4865"/>
         <w:tblLook w:firstRow="1" w:lastRow="0" w:firstColumn="0" w:lastColumn="0" w:noHBand="0" w:noVBand="0" w:val="0020"/>
         <w:jc w:val="start"/>
       </w:tblPr>
       <w:tblGrid>
-        <w:gridCol w:w="3960"/>
-        <w:gridCol w:w="3960"/>
+        <w:gridCol w:w="3852"/>
+        <w:gridCol w:w="3852"/>
       </w:tblGrid>
       <w:tr>
         <w:trPr>
@@ -1060,7 +1078,13 @@
               <w:jc w:val="left"/>
             </w:pPr>
             <w:r>
-              <w:t xml:space="preserve">Character Consistency + Draft Feedback</w:t>
+              <w:t xml:space="preserve">Character Consistency + Draft</w:t>
+            </w:r>
+            <w:r>
+              <w:t xml:space="preserve"> </w:t>
+            </w:r>
+            <w:r>
+              <w:t xml:space="preserve">Feedback</w:t>
             </w:r>
           </w:p>
         </w:tc>
@@ -1121,7 +1145,13 @@
         <w:t xml:space="preserve"> </w:t>
       </w:r>
       <w:r>
-        <w:t xml:space="preserve">Picture books are meant to be read aloud. Does it flow?</w:t>
+        <w:t xml:space="preserve">Picture books are meant to be read aloud. Does it</w:t>
+      </w:r>
+      <w:r>
+        <w:t xml:space="preserve"> </w:t>
+      </w:r>
+      <w:r>
+        <w:t xml:space="preserve">flow?</w:t>
       </w:r>
     </w:p>
     <w:p>
@@ -1143,7 +1173,13 @@
         <w:t xml:space="preserve"> </w:t>
       </w:r>
       <w:r>
-        <w:t xml:space="preserve">Resist the urge to cram in facts. Trust the images.</w:t>
+        <w:t xml:space="preserve">Resist the urge to cram in facts. Trust</w:t>
+      </w:r>
+      <w:r>
+        <w:t xml:space="preserve"> </w:t>
+      </w:r>
+      <w:r>
+        <w:t xml:space="preserve">the images.</w:t>
       </w:r>
     </w:p>
     <w:p>
@@ -1165,7 +1201,13 @@
         <w:t xml:space="preserve"> </w:t>
       </w:r>
       <w:r>
-        <w:t xml:space="preserve">Your mathematician should look the same on page 5 and page 20.</w:t>
+        <w:t xml:space="preserve">Your mathematician should look the</w:t>
+      </w:r>
+      <w:r>
+        <w:t xml:space="preserve"> </w:t>
+      </w:r>
+      <w:r>
+        <w:t xml:space="preserve">same on page 5 and page 20.</w:t>
       </w:r>
     </w:p>
     <w:p>
@@ -1187,7 +1229,13 @@
         <w:t xml:space="preserve"> </w:t>
       </w:r>
       <w:r>
-        <w:t xml:space="preserve">If you have to force the math in, reconsider your story angle.</w:t>
+        <w:t xml:space="preserve">If you have to force the math in,</w:t>
+      </w:r>
+      <w:r>
+        <w:t xml:space="preserve"> </w:t>
+      </w:r>
+      <w:r>
+        <w:t xml:space="preserve">reconsider your story angle.</w:t>
       </w:r>
     </w:p>
     <w:p>
@@ -1231,14 +1279,13 @@
         <w:t xml:space="preserve"> </w:t>
       </w:r>
       <w:r>
-        <w:t xml:space="preserve">Make sure both partners are aligned on the vision and workload distribution.</w:t>
-      </w:r>
-    </w:p>
-    <w:p>
-      <w:r>
-        <w:pict>
-          <v:rect style="width:0;height:1.5pt" o:hralign="center" o:hrstd="t" o:hr="t"/>
-        </w:pict>
+        <w:t xml:space="preserve">Make sure both partners are</w:t>
+      </w:r>
+      <w:r>
+        <w:t xml:space="preserve"> </w:t>
+      </w:r>
+      <w:r>
+        <w:t xml:space="preserve">aligned on the vision and workload distribution.</w:t>
       </w:r>
     </w:p>
     <w:p>

</xml_diff>